<commit_message>
Added working flow of inventory
</commit_message>
<xml_diff>
--- a/specdoc/inventorySpec.docx
+++ b/specdoc/inventorySpec.docx
@@ -317,13 +317,7 @@
         <w:rPr>
           <w:lang w:val="en-US"/>
         </w:rPr>
-        <w:t>Add/Delete/Edit</w:t>
-      </w:r>
-      <w:r>
-        <w:rPr>
-          <w:lang w:val="en-US"/>
-        </w:rPr>
-        <w:t xml:space="preserve">  </w:t>
+        <w:t xml:space="preserve">Add/Delete/Edit  </w:t>
       </w:r>
       <w:r>
         <w:rPr>
@@ -347,13 +341,7 @@
         <w:rPr>
           <w:lang w:val="en-US"/>
         </w:rPr>
-        <w:t>Add/Delete/Edit</w:t>
-      </w:r>
-      <w:r>
-        <w:rPr>
-          <w:lang w:val="en-US"/>
-        </w:rPr>
-        <w:t xml:space="preserve"> cartridge journal</w:t>
+        <w:t>Add/Delete/Edit cartridge journal</w:t>
       </w:r>
     </w:p>
     <w:p>
@@ -371,13 +359,7 @@
         <w:rPr>
           <w:lang w:val="en-US"/>
         </w:rPr>
-        <w:t>Add/Delete/Edit</w:t>
-      </w:r>
-      <w:r>
-        <w:rPr>
-          <w:lang w:val="en-US"/>
-        </w:rPr>
-        <w:t xml:space="preserve"> status</w:t>
+        <w:t>Add/Delete/Edit status</w:t>
       </w:r>
     </w:p>
     <w:p>
@@ -392,6 +374,164 @@
       <w:pPr>
         <w:pStyle w:val="a3"/>
         <w:ind w:left="0"/>
+        <w:rPr>
+          <w:lang w:val="en-US"/>
+        </w:rPr>
+      </w:pPr>
+      <w:r>
+        <w:rPr>
+          <w:lang w:val="en-US"/>
+        </w:rPr>
+        <w:t>This is a summary of how inventory works:</w:t>
+      </w:r>
+    </w:p>
+    <w:p>
+      <w:pPr>
+        <w:pStyle w:val="a3"/>
+        <w:numPr>
+          <w:ilvl w:val="0"/>
+          <w:numId w:val="2"/>
+        </w:numPr>
+        <w:rPr>
+          <w:lang w:val="en-US"/>
+        </w:rPr>
+      </w:pPr>
+      <w:r>
+        <w:rPr>
+          <w:lang w:val="en-US"/>
+        </w:rPr>
+        <w:t xml:space="preserve">A new </w:t>
+      </w:r>
+      <w:r>
+        <w:rPr>
+          <w:lang w:val="en-US"/>
+        </w:rPr>
+        <w:t>cartridge</w:t>
+      </w:r>
+      <w:r>
+        <w:rPr>
+          <w:lang w:val="en-US"/>
+        </w:rPr>
+        <w:t xml:space="preserve"> is added to the database.</w:t>
+      </w:r>
+    </w:p>
+    <w:p>
+      <w:pPr>
+        <w:pStyle w:val="a3"/>
+        <w:numPr>
+          <w:ilvl w:val="0"/>
+          <w:numId w:val="2"/>
+        </w:numPr>
+        <w:rPr>
+          <w:lang w:val="en-US"/>
+        </w:rPr>
+      </w:pPr>
+      <w:r>
+        <w:rPr>
+          <w:lang w:val="en-US"/>
+        </w:rPr>
+        <w:t>As needed the cartridge is assigned to a department</w:t>
+      </w:r>
+    </w:p>
+    <w:p>
+      <w:pPr>
+        <w:pStyle w:val="a3"/>
+        <w:numPr>
+          <w:ilvl w:val="0"/>
+          <w:numId w:val="2"/>
+        </w:numPr>
+        <w:rPr>
+          <w:lang w:val="en-US"/>
+        </w:rPr>
+      </w:pPr>
+      <w:r>
+        <w:rPr>
+          <w:lang w:val="en-US"/>
+        </w:rPr>
+        <w:t>If the cartridge is defective it is marked as defective</w:t>
+      </w:r>
+    </w:p>
+    <w:p>
+      <w:pPr>
+        <w:pStyle w:val="a3"/>
+        <w:numPr>
+          <w:ilvl w:val="0"/>
+          <w:numId w:val="2"/>
+        </w:numPr>
+        <w:rPr>
+          <w:lang w:val="en-US"/>
+        </w:rPr>
+      </w:pPr>
+      <w:r>
+        <w:rPr>
+          <w:lang w:val="en-US"/>
+        </w:rPr>
+        <w:t>If the cartridge is empty it is marked as empty</w:t>
+      </w:r>
+    </w:p>
+    <w:p>
+      <w:pPr>
+        <w:pStyle w:val="a3"/>
+        <w:numPr>
+          <w:ilvl w:val="0"/>
+          <w:numId w:val="2"/>
+        </w:numPr>
+        <w:rPr>
+          <w:lang w:val="en-US"/>
+        </w:rPr>
+      </w:pPr>
+      <w:r>
+        <w:rPr>
+          <w:lang w:val="en-US"/>
+        </w:rPr>
+        <w:t xml:space="preserve">Empty and defective </w:t>
+      </w:r>
+      <w:r>
+        <w:rPr>
+          <w:lang w:val="en-US"/>
+        </w:rPr>
+        <w:t>cartridges are then refurbished</w:t>
+      </w:r>
+    </w:p>
+    <w:p>
+      <w:pPr>
+        <w:pStyle w:val="a3"/>
+        <w:numPr>
+          <w:ilvl w:val="0"/>
+          <w:numId w:val="2"/>
+        </w:numPr>
+        <w:rPr>
+          <w:lang w:val="en-US"/>
+        </w:rPr>
+      </w:pPr>
+      <w:r>
+        <w:rPr>
+          <w:lang w:val="en-US"/>
+        </w:rPr>
+        <w:t>Then back to step 2</w:t>
+      </w:r>
+    </w:p>
+    <w:p>
+      <w:pPr>
+        <w:pStyle w:val="a3"/>
+        <w:numPr>
+          <w:ilvl w:val="0"/>
+          <w:numId w:val="2"/>
+        </w:numPr>
+        <w:rPr>
+          <w:lang w:val="en-US"/>
+        </w:rPr>
+      </w:pPr>
+      <w:r>
+        <w:rPr>
+          <w:lang w:val="en-US"/>
+        </w:rPr>
+        <w:t>If a cartridge for whatever reason cannot be refurbished, It is marked as disposed</w:t>
+      </w:r>
+    </w:p>
+    <w:p>
+      <w:pPr>
+        <w:pStyle w:val="a3"/>
         <w:rPr>
           <w:lang w:val="en-US"/>
         </w:rPr>
@@ -412,6 +552,95 @@
 <file path=word/numbering.xml><?xml version="1.0" encoding="utf-8"?>
 <w:numbering xmlns:wpc="http://schemas.microsoft.com/office/word/2010/wordprocessingCanvas" xmlns:mc="http://schemas.openxmlformats.org/markup-compatibility/2006" xmlns:o="urn:schemas-microsoft-com:office:office" xmlns:r="http://schemas.openxmlformats.org/officeDocument/2006/relationships" xmlns:m="http://schemas.openxmlformats.org/officeDocument/2006/math" xmlns:v="urn:schemas-microsoft-com:vml" xmlns:wp14="http://schemas.microsoft.com/office/word/2010/wordprocessingDrawing" xmlns:wp="http://schemas.openxmlformats.org/drawingml/2006/wordprocessingDrawing" xmlns:w10="urn:schemas-microsoft-com:office:word" xmlns:w="http://schemas.openxmlformats.org/wordprocessingml/2006/main" xmlns:w14="http://schemas.microsoft.com/office/word/2010/wordml" xmlns:wpg="http://schemas.microsoft.com/office/word/2010/wordprocessingGroup" xmlns:wpi="http://schemas.microsoft.com/office/word/2010/wordprocessingInk" xmlns:wne="http://schemas.microsoft.com/office/word/2006/wordml" xmlns:wps="http://schemas.microsoft.com/office/word/2010/wordprocessingShape" mc:Ignorable="w14 wp14">
   <w:abstractNum w:abstractNumId="0">
+    <w:nsid w:val="05E376EF"/>
+    <w:multiLevelType w:val="hybridMultilevel"/>
+    <w:tmpl w:val="C088D1D0"/>
+    <w:lvl w:ilvl="0" w:tplc="0419000F">
+      <w:start w:val="1"/>
+      <w:numFmt w:val="decimal"/>
+      <w:lvlText w:val="%1."/>
+      <w:lvlJc w:val="left"/>
+      <w:pPr>
+        <w:ind w:left="720" w:hanging="360"/>
+      </w:pPr>
+      <w:rPr>
+        <w:rFonts w:hint="default"/>
+      </w:rPr>
+    </w:lvl>
+    <w:lvl w:ilvl="1" w:tplc="04190019" w:tentative="1">
+      <w:start w:val="1"/>
+      <w:numFmt w:val="lowerLetter"/>
+      <w:lvlText w:val="%2."/>
+      <w:lvlJc w:val="left"/>
+      <w:pPr>
+        <w:ind w:left="1440" w:hanging="360"/>
+      </w:pPr>
+    </w:lvl>
+    <w:lvl w:ilvl="2" w:tplc="0419001B" w:tentative="1">
+      <w:start w:val="1"/>
+      <w:numFmt w:val="lowerRoman"/>
+      <w:lvlText w:val="%3."/>
+      <w:lvlJc w:val="right"/>
+      <w:pPr>
+        <w:ind w:left="2160" w:hanging="180"/>
+      </w:pPr>
+    </w:lvl>
+    <w:lvl w:ilvl="3" w:tplc="0419000F" w:tentative="1">
+      <w:start w:val="1"/>
+      <w:numFmt w:val="decimal"/>
+      <w:lvlText w:val="%4."/>
+      <w:lvlJc w:val="left"/>
+      <w:pPr>
+        <w:ind w:left="2880" w:hanging="360"/>
+      </w:pPr>
+    </w:lvl>
+    <w:lvl w:ilvl="4" w:tplc="04190019" w:tentative="1">
+      <w:start w:val="1"/>
+      <w:numFmt w:val="lowerLetter"/>
+      <w:lvlText w:val="%5."/>
+      <w:lvlJc w:val="left"/>
+      <w:pPr>
+        <w:ind w:left="3600" w:hanging="360"/>
+      </w:pPr>
+    </w:lvl>
+    <w:lvl w:ilvl="5" w:tplc="0419001B" w:tentative="1">
+      <w:start w:val="1"/>
+      <w:numFmt w:val="lowerRoman"/>
+      <w:lvlText w:val="%6."/>
+      <w:lvlJc w:val="right"/>
+      <w:pPr>
+        <w:ind w:left="4320" w:hanging="180"/>
+      </w:pPr>
+    </w:lvl>
+    <w:lvl w:ilvl="6" w:tplc="0419000F" w:tentative="1">
+      <w:start w:val="1"/>
+      <w:numFmt w:val="decimal"/>
+      <w:lvlText w:val="%7."/>
+      <w:lvlJc w:val="left"/>
+      <w:pPr>
+        <w:ind w:left="5040" w:hanging="360"/>
+      </w:pPr>
+    </w:lvl>
+    <w:lvl w:ilvl="7" w:tplc="04190019" w:tentative="1">
+      <w:start w:val="1"/>
+      <w:numFmt w:val="lowerLetter"/>
+      <w:lvlText w:val="%8."/>
+      <w:lvlJc w:val="left"/>
+      <w:pPr>
+        <w:ind w:left="5760" w:hanging="360"/>
+      </w:pPr>
+    </w:lvl>
+    <w:lvl w:ilvl="8" w:tplc="0419001B" w:tentative="1">
+      <w:start w:val="1"/>
+      <w:numFmt w:val="lowerRoman"/>
+      <w:lvlText w:val="%9."/>
+      <w:lvlJc w:val="right"/>
+      <w:pPr>
+        <w:ind w:left="6480" w:hanging="180"/>
+      </w:pPr>
+    </w:lvl>
+  </w:abstractNum>
+  <w:abstractNum w:abstractNumId="1">
     <w:nsid w:val="7E137B12"/>
     <w:multiLevelType w:val="hybridMultilevel"/>
     <w:tmpl w:val="2AE042F4"/>
@@ -501,6 +730,9 @@
     </w:lvl>
   </w:abstractNum>
   <w:num w:numId="1">
+    <w:abstractNumId w:val="1"/>
+  </w:num>
+  <w:num w:numId="2">
     <w:abstractNumId w:val="0"/>
   </w:num>
 </w:numbering>

</xml_diff>

<commit_message>
Added ER - diagram
</commit_message>
<xml_diff>
--- a/specdoc/inventorySpec.docx
+++ b/specdoc/inventorySpec.docx
@@ -531,7 +531,82 @@
     </w:p>
     <w:p>
       <w:pPr>
-        <w:pStyle w:val="a3"/>
+        <w:rPr>
+          <w:lang w:val="en-US"/>
+        </w:rPr>
+      </w:pPr>
+    </w:p>
+    <w:p>
+      <w:pPr>
+        <w:pStyle w:val="1"/>
+        <w:rPr>
+          <w:lang w:val="en-US"/>
+        </w:rPr>
+      </w:pPr>
+      <w:r>
+        <w:rPr>
+          <w:lang w:val="en-US"/>
+        </w:rPr>
+        <w:lastRenderedPageBreak/>
+        <w:t>ER diagram</w:t>
+      </w:r>
+    </w:p>
+    <w:p>
+      <w:pPr>
+        <w:rPr>
+          <w:lang w:val="en-US"/>
+        </w:rPr>
+      </w:pPr>
+      <w:r>
+        <w:rPr>
+          <w:noProof/>
+          <w:lang w:eastAsia="ru-RU"/>
+        </w:rPr>
+        <w:drawing>
+          <wp:inline distT="0" distB="0" distL="0" distR="0">
+            <wp:extent cx="5940425" cy="4232910"/>
+            <wp:effectExtent l="0" t="0" r="3175" b="0"/>
+            <wp:docPr id="1" name="Рисунок 1"/>
+            <wp:cNvGraphicFramePr>
+              <a:graphicFrameLocks xmlns:a="http://schemas.openxmlformats.org/drawingml/2006/main" noChangeAspect="1"/>
+            </wp:cNvGraphicFramePr>
+            <a:graphic xmlns:a="http://schemas.openxmlformats.org/drawingml/2006/main">
+              <a:graphicData uri="http://schemas.openxmlformats.org/drawingml/2006/picture">
+                <pic:pic xmlns:pic="http://schemas.openxmlformats.org/drawingml/2006/picture">
+                  <pic:nvPicPr>
+                    <pic:cNvPr id="0" name="0048C48.tmp"/>
+                    <pic:cNvPicPr/>
+                  </pic:nvPicPr>
+                  <pic:blipFill>
+                    <a:blip r:embed="rId6">
+                      <a:extLst>
+                        <a:ext uri="{28A0092B-C50C-407E-A947-70E740481C1C}">
+                          <a14:useLocalDpi xmlns:a14="http://schemas.microsoft.com/office/drawing/2010/main" val="0"/>
+                        </a:ext>
+                      </a:extLst>
+                    </a:blip>
+                    <a:stretch>
+                      <a:fillRect/>
+                    </a:stretch>
+                  </pic:blipFill>
+                  <pic:spPr>
+                    <a:xfrm>
+                      <a:off x="0" y="0"/>
+                      <a:ext cx="5940425" cy="4232910"/>
+                    </a:xfrm>
+                    <a:prstGeom prst="rect">
+                      <a:avLst/>
+                    </a:prstGeom>
+                  </pic:spPr>
+                </pic:pic>
+              </a:graphicData>
+            </a:graphic>
+          </wp:inline>
+        </w:drawing>
+      </w:r>
+    </w:p>
+    <w:p>
+      <w:pPr>
         <w:rPr>
           <w:lang w:val="en-US"/>
         </w:rPr>
@@ -974,6 +1049,36 @@
       <w:contextualSpacing/>
     </w:pPr>
   </w:style>
+  <w:style w:type="paragraph" w:styleId="a4">
+    <w:name w:val="Balloon Text"/>
+    <w:basedOn w:val="a"/>
+    <w:link w:val="a5"/>
+    <w:uiPriority w:val="99"/>
+    <w:semiHidden/>
+    <w:unhideWhenUsed/>
+    <w:rsid w:val="006F665C"/>
+    <w:pPr>
+      <w:spacing w:after="0" w:line="240" w:lineRule="auto"/>
+    </w:pPr>
+    <w:rPr>
+      <w:rFonts w:ascii="Tahoma" w:hAnsi="Tahoma" w:cs="Tahoma"/>
+      <w:sz w:val="16"/>
+      <w:szCs w:val="16"/>
+    </w:rPr>
+  </w:style>
+  <w:style w:type="character" w:customStyle="1" w:styleId="a5">
+    <w:name w:val="Текст выноски Знак"/>
+    <w:basedOn w:val="a0"/>
+    <w:link w:val="a4"/>
+    <w:uiPriority w:val="99"/>
+    <w:semiHidden/>
+    <w:rsid w:val="006F665C"/>
+    <w:rPr>
+      <w:rFonts w:ascii="Tahoma" w:hAnsi="Tahoma" w:cs="Tahoma"/>
+      <w:sz w:val="16"/>
+      <w:szCs w:val="16"/>
+    </w:rPr>
+  </w:style>
 </w:styles>
 </file>
 
@@ -1212,6 +1317,36 @@
       <w:ind w:left="720"/>
       <w:contextualSpacing/>
     </w:pPr>
+  </w:style>
+  <w:style w:type="paragraph" w:styleId="a4">
+    <w:name w:val="Balloon Text"/>
+    <w:basedOn w:val="a"/>
+    <w:link w:val="a5"/>
+    <w:uiPriority w:val="99"/>
+    <w:semiHidden/>
+    <w:unhideWhenUsed/>
+    <w:rsid w:val="006F665C"/>
+    <w:pPr>
+      <w:spacing w:after="0" w:line="240" w:lineRule="auto"/>
+    </w:pPr>
+    <w:rPr>
+      <w:rFonts w:ascii="Tahoma" w:hAnsi="Tahoma" w:cs="Tahoma"/>
+      <w:sz w:val="16"/>
+      <w:szCs w:val="16"/>
+    </w:rPr>
+  </w:style>
+  <w:style w:type="character" w:customStyle="1" w:styleId="a5">
+    <w:name w:val="Текст выноски Знак"/>
+    <w:basedOn w:val="a0"/>
+    <w:link w:val="a4"/>
+    <w:uiPriority w:val="99"/>
+    <w:semiHidden/>
+    <w:rsid w:val="006F665C"/>
+    <w:rPr>
+      <w:rFonts w:ascii="Tahoma" w:hAnsi="Tahoma" w:cs="Tahoma"/>
+      <w:sz w:val="16"/>
+      <w:szCs w:val="16"/>
+    </w:rPr>
   </w:style>
 </w:styles>
 </file>

</xml_diff>